<commit_message>
Updated report, added presenation
</commit_message>
<xml_diff>
--- a/REPORT BY ADIL,ASMA,MARK/Smart ticketing app.docx
+++ b/REPORT BY ADIL,ASMA,MARK/Smart ticketing app.docx
@@ -3690,7 +3690,7 @@
           <w:sz w:val="24"/>
           <w:szCs w:val="24"/>
         </w:rPr>
-        <w:t xml:space="preserve"> that development projects ensure a successful strategy for team working is devised early on as many issues can arise from not prioritising this, such as a lack of engagement between team members, lack of communication, poor management, not working in the same direction or towards the same vision and, worse, tension and conflict (Flint, 2016). This can lead to projects taking longer than necessary. Team members are the projects greatest asset and the organisation of the group directly affects the decisions that are made by the group with regards to the interactions and exchange of information between the stakeholders and the group (Why Are Employees </w:t>
+        <w:t xml:space="preserve"> that development projects ensure a successful strategy for team working is devised early on as many issues can arise from not prioritising this, such as a lack of engagement between team members, lack of communication, poor management, not working in the same direction or towards the same vision and, worse, tension and conflict (Flint, 2016). This can lead to projects taking longer than necessary. Team members are the projects greatest asset and the organisation of the group directly affects the decisions that are made by the group with regards to the interactions and exchange of information between the stakeholders and the group (Why Are Employees The Most Valuable Intangible </w:t>
       </w:r>
       <w:proofErr w:type="gramStart"/>
       <w:r>
@@ -3699,7 +3699,7 @@
           <w:sz w:val="24"/>
           <w:szCs w:val="24"/>
         </w:rPr>
-        <w:t>The</w:t>
+        <w:t>Assets?,</w:t>
       </w:r>
       <w:proofErr w:type="gramEnd"/>
       <w:r>
@@ -3708,7 +3708,25 @@
           <w:sz w:val="24"/>
           <w:szCs w:val="24"/>
         </w:rPr>
-        <w:t xml:space="preserve"> Most Valuable Intangible Assets? 2020). For this reason, it was important to ensure that at the start of the project, the strengths and weaknesses of the members were highlighted so that the suitable tasks were delegated to them based on their skills. The team acted as more of an informal group where, despite there being an assigned team leader for tasks such as making sure the members are on track, and dealing with the external interface, the group acted mainly as a whole when it came to a consensus on the decisions affecting the project and everyone’s opinion was taken into consideration. The group was small, with few individuals working together throughout the development process and so members introduced themselves to each other and built trust by voicing their concerns, fears early on making them able to communicate easily throughout the project and understand one another.  Regular one to ones were scheduled between the team leader and team members to ensure everyone understood what they were doing correctly or if there were any concerns. Throughout the development process, group members had regular meetings to give feedback on each stage, ensuring regular communication and keeping each other updated so that the group members are working in the same direction. Each day, clear goals were outline for what required from members to do that day and deadlines were set. This helped ensure the project was done in time and that deadlines were met. Overall project goals were also set in a similar manner. By doing this, the group was able to avoid issues throughout the project and was well managed and orderly.</w:t>
+        <w:t xml:space="preserve"> 2020). For this reason, it was important to ensure that at the start of the project, the strengths and weaknesses of the members were highlighted so that the suitable tasks were delegated to </w:t>
+      </w:r>
+      <w:proofErr w:type="gramStart"/>
+      <w:r>
+        <w:rPr>
+          <w:rFonts w:ascii="Times New Roman" w:hAnsi="Times New Roman" w:cs="Times New Roman"/>
+          <w:sz w:val="24"/>
+          <w:szCs w:val="24"/>
+        </w:rPr>
+        <w:t>the them</w:t>
+      </w:r>
+      <w:proofErr w:type="gramEnd"/>
+      <w:r>
+        <w:rPr>
+          <w:rFonts w:ascii="Times New Roman" w:hAnsi="Times New Roman" w:cs="Times New Roman"/>
+          <w:sz w:val="24"/>
+          <w:szCs w:val="24"/>
+        </w:rPr>
+        <w:t xml:space="preserve"> based on their skills. The team acted as more of an informal group where, despite there being an assigned team leader for tasks such as making sure the members are on track, and dealing with the external interface, the group acted mainly as a whole when it came to a consensus on the decisions affecting the project and everyone’s opinion was taken into consideration. The group was small, with few individuals working together throughout the development process and so members introduced themselves to each other and built trust by voicing their concerns, fears early on making them able to communicate easily throughout the project and understand one another.  Regular one to ones were scheduled between the team leader and team members to ensure everyone understood what they were doing correctly or if there were any concerns. Throughout the development process, group members had regular meetings to give feedback on each stage, ensuring regular communication and keeping each other updated so that the group members are working in the same direction. Each day, clear goals were outline for what required from members to do that day and deadlines were set. This helped ensure the project was done in time and that deadlines were met. Overall project goals were also set in a similar manner. By doing this, the group was able to avoid issues throughout the project and was well managed and orderly.</w:t>
       </w:r>
     </w:p>
     <w:p>
@@ -4203,7 +4221,7 @@
           <w:color w:val="000000" w:themeColor="text1"/>
           <w:sz w:val="24"/>
           <w:szCs w:val="24"/>
-          <w:lang w:val="ru-RU" w:eastAsia="ru-RU"/>
+          <w:lang w:eastAsia="ru-RU"/>
         </w:rPr>
       </w:pPr>
     </w:p>
@@ -5455,6 +5473,15 @@
 </file>
 
 <file path=customXml/item1.xml><?xml version="1.0" encoding="utf-8"?>
+<?mso-contentType ?>
+<FormTemplates xmlns="http://schemas.microsoft.com/sharepoint/v3/contenttype/forms">
+  <Display>DocumentLibraryForm</Display>
+  <Edit>DocumentLibraryForm</Edit>
+  <New>DocumentLibraryForm</New>
+</FormTemplates>
+</file>
+
+<file path=customXml/item2.xml><?xml version="1.0" encoding="utf-8"?>
 <ct:contentTypeSchema xmlns:ct="http://schemas.microsoft.com/office/2006/metadata/contentType" xmlns:ma="http://schemas.microsoft.com/office/2006/metadata/properties/metaAttributes" ct:_="" ma:_="" ma:contentTypeName="Document" ma:contentTypeID="0x0101003C33032299BE3F468CD1211023A94524" ma:contentTypeVersion="12" ma:contentTypeDescription="Create a new document." ma:contentTypeScope="" ma:versionID="5be7596e18b43e589209d56703db50c6">
   <xsd:schema xmlns:xsd="http://www.w3.org/2001/XMLSchema" xmlns:xs="http://www.w3.org/2001/XMLSchema" xmlns:p="http://schemas.microsoft.com/office/2006/metadata/properties" xmlns:ns3="b76d62bc-b2e5-4659-aa4e-030ac84f23b8" xmlns:ns4="198fcfd2-1aa9-4c80-a90c-110220e73d27" targetNamespace="http://schemas.microsoft.com/office/2006/metadata/properties" ma:root="true" ma:fieldsID="359e130ead0f30dc449366aedb30cf8c" ns3:_="" ns4:_="">
     <xsd:import namespace="b76d62bc-b2e5-4659-aa4e-030ac84f23b8"/>
@@ -5671,15 +5698,6 @@
 </ct:contentTypeSchema>
 </file>
 
-<file path=customXml/item2.xml><?xml version="1.0" encoding="utf-8"?>
-<?mso-contentType ?>
-<FormTemplates xmlns="http://schemas.microsoft.com/sharepoint/v3/contenttype/forms">
-  <Display>DocumentLibraryForm</Display>
-  <Edit>DocumentLibraryForm</Edit>
-  <New>DocumentLibraryForm</New>
-</FormTemplates>
-</file>
-
 <file path=customXml/item3.xml><?xml version="1.0" encoding="utf-8"?>
 <p:properties xmlns:p="http://schemas.microsoft.com/office/2006/metadata/properties" xmlns:xsi="http://www.w3.org/2001/XMLSchema-instance" xmlns:pc="http://schemas.microsoft.com/office/infopath/2007/PartnerControls">
   <documentManagement/>
@@ -5687,6 +5705,14 @@
 </file>
 
 <file path=customXml/itemProps1.xml><?xml version="1.0" encoding="utf-8"?>
+<ds:datastoreItem xmlns:ds="http://schemas.openxmlformats.org/officeDocument/2006/customXml" ds:itemID="{DFE4E0DC-CCC0-44AC-95DE-648C12048A0F}">
+  <ds:schemaRefs>
+    <ds:schemaRef ds:uri="http://schemas.microsoft.com/sharepoint/v3/contenttype/forms"/>
+  </ds:schemaRefs>
+</ds:datastoreItem>
+</file>
+
+<file path=customXml/itemProps2.xml><?xml version="1.0" encoding="utf-8"?>
 <ds:datastoreItem xmlns:ds="http://schemas.openxmlformats.org/officeDocument/2006/customXml" ds:itemID="{857B2FAD-6AE5-4EA2-BD02-35047D91B9D7}">
   <ds:schemaRefs>
     <ds:schemaRef ds:uri="http://schemas.microsoft.com/office/2006/metadata/contentType"/>
@@ -5705,27 +5731,11 @@
 </ds:datastoreItem>
 </file>
 
-<file path=customXml/itemProps2.xml><?xml version="1.0" encoding="utf-8"?>
-<ds:datastoreItem xmlns:ds="http://schemas.openxmlformats.org/officeDocument/2006/customXml" ds:itemID="{DFE4E0DC-CCC0-44AC-95DE-648C12048A0F}">
-  <ds:schemaRefs>
-    <ds:schemaRef ds:uri="http://schemas.microsoft.com/sharepoint/v3/contenttype/forms"/>
-  </ds:schemaRefs>
-</ds:datastoreItem>
-</file>
-
 <file path=customXml/itemProps3.xml><?xml version="1.0" encoding="utf-8"?>
 <ds:datastoreItem xmlns:ds="http://schemas.openxmlformats.org/officeDocument/2006/customXml" ds:itemID="{CF8B6427-BF8D-434E-B3CB-BBCDB857C9A0}">
   <ds:schemaRefs>
-    <ds:schemaRef ds:uri="http://schemas.openxmlformats.org/package/2006/metadata/core-properties"/>
-    <ds:schemaRef ds:uri="http://purl.org/dc/elements/1.1/"/>
+    <ds:schemaRef ds:uri="http://schemas.microsoft.com/office/2006/metadata/properties"/>
     <ds:schemaRef ds:uri="http://schemas.microsoft.com/office/infopath/2007/PartnerControls"/>
-    <ds:schemaRef ds:uri="b76d62bc-b2e5-4659-aa4e-030ac84f23b8"/>
-    <ds:schemaRef ds:uri="http://purl.org/dc/terms/"/>
-    <ds:schemaRef ds:uri="http://schemas.microsoft.com/office/2006/documentManagement/types"/>
-    <ds:schemaRef ds:uri="198fcfd2-1aa9-4c80-a90c-110220e73d27"/>
-    <ds:schemaRef ds:uri="http://schemas.microsoft.com/office/2006/metadata/properties"/>
-    <ds:schemaRef ds:uri="http://www.w3.org/XML/1998/namespace"/>
-    <ds:schemaRef ds:uri="http://purl.org/dc/dcmitype/"/>
   </ds:schemaRefs>
 </ds:datastoreItem>
 </file>
</xml_diff>